<commit_message>
se cambio BD agregando campos faltantes segun formulario y se modificaron las funciones acorde a los cambios en la BD
</commit_message>
<xml_diff>
--- a/Documentacion/GP8-35.docx
+++ b/Documentacion/GP8-35.docx
@@ -6,7 +6,6 @@
     <w:p>
       <w:pPr>
         <w:pStyle w:val="Heading2"/>
-        <w:pBdr/>
         <w:shd w:val="clear" w:fill="auto"/>
         <w:spacing w:lineRule="auto" w:line="288" w:before="0" w:after="0"/>
         <w:rPr>
@@ -71,8 +70,7 @@
     </w:p>
     <w:p>
       <w:pPr>
-        <w:pStyle w:val="Normal1"/>
-        <w:pBdr/>
+        <w:pStyle w:val="LOnormal"/>
         <w:shd w:val="clear" w:fill="auto"/>
         <w:rPr/>
       </w:pPr>
@@ -120,7 +118,6 @@
     <w:p>
       <w:pPr>
         <w:pStyle w:val="Title"/>
-        <w:pBdr/>
         <w:shd w:val="clear" w:fill="auto"/>
         <w:rPr/>
       </w:pPr>
@@ -134,7 +131,6 @@
     <w:p>
       <w:pPr>
         <w:pStyle w:val="Subtitle"/>
-        <w:pBdr/>
         <w:shd w:val="clear" w:fill="auto"/>
         <w:rPr>
           <w:rFonts w:ascii="Arial Unicode MS" w:hAnsi="Arial Unicode MS" w:eastAsia="Arial Unicode MS" w:cs="Arial Unicode MS"/>
@@ -145,13 +141,17 @@
         </w:rPr>
       </w:pPr>
       <w:r>
-        <w:rPr/>
-      </w:r>
-    </w:p>
-    <w:p>
-      <w:pPr>
-        <w:pStyle w:val="Normal1"/>
-        <w:pBdr/>
+        <w:rPr>
+          <w:rFonts w:eastAsia="Arial Unicode MS" w:cs="Arial Unicode MS" w:ascii="Arial Unicode MS" w:hAnsi="Arial Unicode MS"/>
+          <w:b/>
+          <w:sz w:val="36"/>
+          <w:szCs w:val="36"/>
+        </w:rPr>
+      </w:r>
+    </w:p>
+    <w:p>
+      <w:pPr>
+        <w:pStyle w:val="LOnormal"/>
         <w:shd w:val="clear" w:fill="auto"/>
         <w:rPr>
           <w:rFonts w:ascii="Arial Unicode MS" w:hAnsi="Arial Unicode MS" w:eastAsia="Arial Unicode MS" w:cs="Arial Unicode MS"/>
@@ -162,13 +162,17 @@
         </w:rPr>
       </w:pPr>
       <w:r>
-        <w:rPr/>
-      </w:r>
-    </w:p>
-    <w:p>
-      <w:pPr>
-        <w:pStyle w:val="Normal1"/>
-        <w:pBdr/>
+        <w:rPr>
+          <w:rFonts w:eastAsia="Arial Unicode MS" w:cs="Arial Unicode MS" w:ascii="Arial Unicode MS" w:hAnsi="Arial Unicode MS"/>
+          <w:b/>
+          <w:sz w:val="36"/>
+          <w:szCs w:val="36"/>
+        </w:rPr>
+      </w:r>
+    </w:p>
+    <w:p>
+      <w:pPr>
+        <w:pStyle w:val="LOnormal"/>
         <w:shd w:val="clear" w:fill="auto"/>
         <w:rPr>
           <w:rFonts w:ascii="Arial Unicode MS" w:hAnsi="Arial Unicode MS" w:eastAsia="Arial Unicode MS" w:cs="Arial Unicode MS"/>
@@ -179,13 +183,17 @@
         </w:rPr>
       </w:pPr>
       <w:r>
-        <w:rPr/>
-      </w:r>
-    </w:p>
-    <w:p>
-      <w:pPr>
-        <w:pStyle w:val="Normal1"/>
-        <w:pBdr/>
+        <w:rPr>
+          <w:rFonts w:eastAsia="Arial Unicode MS" w:cs="Arial Unicode MS" w:ascii="Arial Unicode MS" w:hAnsi="Arial Unicode MS"/>
+          <w:b/>
+          <w:sz w:val="36"/>
+          <w:szCs w:val="36"/>
+        </w:rPr>
+      </w:r>
+    </w:p>
+    <w:p>
+      <w:pPr>
+        <w:pStyle w:val="LOnormal"/>
         <w:shd w:val="clear" w:fill="auto"/>
         <w:rPr>
           <w:rFonts w:ascii="Arial Unicode MS" w:hAnsi="Arial Unicode MS" w:eastAsia="Arial Unicode MS" w:cs="Arial Unicode MS"/>
@@ -196,13 +204,17 @@
         </w:rPr>
       </w:pPr>
       <w:r>
-        <w:rPr/>
-      </w:r>
-    </w:p>
-    <w:p>
-      <w:pPr>
-        <w:pStyle w:val="Normal1"/>
-        <w:pBdr/>
+        <w:rPr>
+          <w:rFonts w:eastAsia="Arial Unicode MS" w:cs="Arial Unicode MS" w:ascii="Arial Unicode MS" w:hAnsi="Arial Unicode MS"/>
+          <w:b/>
+          <w:sz w:val="36"/>
+          <w:szCs w:val="36"/>
+        </w:rPr>
+      </w:r>
+    </w:p>
+    <w:p>
+      <w:pPr>
+        <w:pStyle w:val="LOnormal"/>
         <w:shd w:val="clear" w:fill="auto"/>
         <w:spacing w:lineRule="auto" w:line="240"/>
         <w:rPr/>
@@ -214,16 +226,7 @@
           <w:sz w:val="32"/>
           <w:szCs w:val="32"/>
         </w:rPr>
-        <w:t>Tarea</w:t>
-      </w:r>
-      <w:r>
-        <w:rPr>
-          <w:rFonts w:eastAsia="PT Sans Narrow" w:cs="PT Sans Narrow" w:ascii="PT Sans Narrow" w:hAnsi="PT Sans Narrow"/>
-          <w:color w:val="008575"/>
-          <w:sz w:val="32"/>
-          <w:szCs w:val="32"/>
-        </w:rPr>
-        <w:t xml:space="preserve">: </w:t>
+        <w:t xml:space="preserve">Tarea: </w:t>
       </w:r>
       <w:hyperlink r:id="rId4" w:tgtFrame="_blank">
         <w:r>
@@ -251,8 +254,7 @@
     </w:p>
     <w:p>
       <w:pPr>
-        <w:pStyle w:val="Normal1"/>
-        <w:pBdr/>
+        <w:pStyle w:val="LOnormal"/>
         <w:shd w:val="clear" w:fill="auto"/>
         <w:spacing w:lineRule="auto" w:line="240"/>
         <w:rPr>
@@ -264,97 +266,6 @@
         </w:rPr>
       </w:pPr>
       <w:r>
-        <w:rPr/>
-      </w:r>
-    </w:p>
-    <w:p>
-      <w:pPr>
-        <w:pStyle w:val="Normal"/>
-        <w:spacing w:lineRule="auto" w:line="319" w:before="0" w:after="0"/>
-        <w:ind w:left="240" w:right="120" w:hanging="0"/>
-        <w:rPr>
-          <w:b/>
-          <w:color w:val="6B778C"/>
-        </w:rPr>
-      </w:pPr>
-      <w:r>
-        <w:rPr>
-          <w:sz w:val="18"/>
-        </w:rPr>
-      </w:r>
-    </w:p>
-    <w:p>
-      <w:pPr>
-        <w:pStyle w:val="Normal"/>
-        <w:widowControl/>
-        <w:spacing w:before="0" w:after="0"/>
-        <w:ind w:left="180" w:right="300" w:hanging="0"/>
-        <w:rPr/>
-      </w:pPr>
-      <w:r>
-        <w:rPr/>
-      </w:r>
-    </w:p>
-    <w:p>
-      <w:pPr>
-        <w:pStyle w:val="Normal1"/>
-        <w:pBdr/>
-        <w:shd w:val="clear" w:fill="auto"/>
-        <w:spacing w:lineRule="auto" w:line="240"/>
-        <w:rPr>
-          <w:rFonts w:ascii="PT Sans Narrow" w:hAnsi="PT Sans Narrow" w:eastAsia="PT Sans Narrow" w:cs="PT Sans Narrow"/>
-          <w:color w:val="008575"/>
-          <w:sz w:val="32"/>
-          <w:szCs w:val="32"/>
-        </w:rPr>
-      </w:pPr>
-      <w:r>
-        <w:rPr/>
-      </w:r>
-    </w:p>
-    <w:p>
-      <w:pPr>
-        <w:pStyle w:val="Normal1"/>
-        <w:pBdr/>
-        <w:shd w:val="clear" w:fill="auto"/>
-        <w:spacing w:lineRule="auto" w:line="240"/>
-        <w:rPr>
-          <w:rFonts w:ascii="PT Sans Narrow" w:hAnsi="PT Sans Narrow" w:eastAsia="PT Sans Narrow" w:cs="PT Sans Narrow"/>
-          <w:color w:val="008575"/>
-          <w:sz w:val="32"/>
-          <w:szCs w:val="32"/>
-        </w:rPr>
-      </w:pPr>
-      <w:r>
-        <w:rPr/>
-      </w:r>
-    </w:p>
-    <w:p>
-      <w:pPr>
-        <w:pStyle w:val="Heading1"/>
-        <w:pBdr/>
-        <w:shd w:val="clear" w:fill="auto"/>
-        <w:rPr/>
-      </w:pPr>
-      <w:bookmarkStart w:id="2" w:name="_au51mny0sx6"/>
-      <w:bookmarkEnd w:id="2"/>
-      <w:r>
-        <w:rPr/>
-        <w:t>Visión general</w:t>
-      </w:r>
-    </w:p>
-    <w:p>
-      <w:pPr>
-        <w:pStyle w:val="Normal1"/>
-        <w:pBdr/>
-        <w:shd w:val="clear" w:fill="auto"/>
-        <w:rPr/>
-      </w:pPr>
-      <w:r>
-        <w:rPr/>
-        <w:t>.</w:t>
-      </w:r>
-      <w:r>
         <w:rPr>
           <w:rFonts w:eastAsia="PT Sans Narrow" w:cs="PT Sans Narrow" w:ascii="PT Sans Narrow" w:hAnsi="PT Sans Narrow"/>
           <w:color w:val="0065FF"/>
@@ -362,7 +273,102 @@
           <w:szCs w:val="32"/>
           <w:u w:val="single"/>
         </w:rPr>
-        <w:t xml:space="preserve">Armar y configurar base de datos mínima para el funcionamiento, </w:t>
+      </w:r>
+    </w:p>
+    <w:p>
+      <w:pPr>
+        <w:pStyle w:val="Normal"/>
+        <w:spacing w:lineRule="auto" w:line="319" w:before="0" w:after="0"/>
+        <w:ind w:left="240" w:right="120" w:hanging="0"/>
+        <w:rPr>
+          <w:b/>
+          <w:b/>
+          <w:color w:val="6B778C"/>
+        </w:rPr>
+      </w:pPr>
+      <w:r>
+        <w:rPr>
+          <w:b/>
+          <w:color w:val="6B778C"/>
+        </w:rPr>
+      </w:r>
+    </w:p>
+    <w:p>
+      <w:pPr>
+        <w:pStyle w:val="Normal"/>
+        <w:widowControl/>
+        <w:spacing w:before="0" w:after="0"/>
+        <w:ind w:left="180" w:right="300" w:hanging="0"/>
+        <w:rPr/>
+      </w:pPr>
+      <w:r>
+        <w:rPr/>
+      </w:r>
+    </w:p>
+    <w:p>
+      <w:pPr>
+        <w:pStyle w:val="LOnormal"/>
+        <w:shd w:val="clear" w:fill="auto"/>
+        <w:spacing w:lineRule="auto" w:line="240"/>
+        <w:rPr>
+          <w:rFonts w:ascii="PT Sans Narrow" w:hAnsi="PT Sans Narrow" w:eastAsia="PT Sans Narrow" w:cs="PT Sans Narrow"/>
+          <w:color w:val="008575"/>
+          <w:sz w:val="32"/>
+          <w:szCs w:val="32"/>
+        </w:rPr>
+      </w:pPr>
+      <w:r>
+        <w:rPr>
+          <w:rFonts w:eastAsia="PT Sans Narrow" w:cs="PT Sans Narrow" w:ascii="PT Sans Narrow" w:hAnsi="PT Sans Narrow"/>
+          <w:color w:val="008575"/>
+          <w:sz w:val="32"/>
+          <w:szCs w:val="32"/>
+        </w:rPr>
+      </w:r>
+    </w:p>
+    <w:p>
+      <w:pPr>
+        <w:pStyle w:val="LOnormal"/>
+        <w:shd w:val="clear" w:fill="auto"/>
+        <w:spacing w:lineRule="auto" w:line="240"/>
+        <w:rPr>
+          <w:rFonts w:ascii="PT Sans Narrow" w:hAnsi="PT Sans Narrow" w:eastAsia="PT Sans Narrow" w:cs="PT Sans Narrow"/>
+          <w:color w:val="008575"/>
+          <w:sz w:val="32"/>
+          <w:szCs w:val="32"/>
+        </w:rPr>
+      </w:pPr>
+      <w:r>
+        <w:rPr>
+          <w:rFonts w:eastAsia="PT Sans Narrow" w:cs="PT Sans Narrow" w:ascii="PT Sans Narrow" w:hAnsi="PT Sans Narrow"/>
+          <w:color w:val="008575"/>
+          <w:sz w:val="32"/>
+          <w:szCs w:val="32"/>
+        </w:rPr>
+      </w:r>
+    </w:p>
+    <w:p>
+      <w:pPr>
+        <w:pStyle w:val="Heading1"/>
+        <w:shd w:val="clear" w:fill="auto"/>
+        <w:rPr/>
+      </w:pPr>
+      <w:bookmarkStart w:id="2" w:name="_au51mny0sx6"/>
+      <w:bookmarkEnd w:id="2"/>
+      <w:r>
+        <w:rPr/>
+        <w:t>Visión general</w:t>
+      </w:r>
+    </w:p>
+    <w:p>
+      <w:pPr>
+        <w:pStyle w:val="LOnormal"/>
+        <w:shd w:val="clear" w:fill="auto"/>
+        <w:rPr/>
+      </w:pPr>
+      <w:r>
+        <w:rPr/>
+        <w:t>.</w:t>
       </w:r>
       <w:r>
         <w:rPr>
@@ -372,13 +378,12 @@
           <w:szCs w:val="32"/>
           <w:u w:val="single"/>
         </w:rPr>
-        <w:t>su API y respectivos archivos necesarios para su coneccion</w:t>
+        <w:t>Armar y configurar base de datos mínima para el funcionamiento, su API y respectivos archivos necesarios para su coneccion</w:t>
       </w:r>
     </w:p>
     <w:p>
       <w:pPr>
         <w:pStyle w:val="Heading1"/>
-        <w:pBdr/>
         <w:shd w:val="clear" w:fill="auto"/>
         <w:rPr/>
       </w:pPr>
@@ -391,12 +396,11 @@
     </w:p>
     <w:p>
       <w:pPr>
-        <w:pStyle w:val="Normal1"/>
+        <w:pStyle w:val="LOnormal"/>
         <w:numPr>
           <w:ilvl w:val="0"/>
           <w:numId w:val="1"/>
         </w:numPr>
-        <w:pBdr/>
         <w:shd w:val="clear" w:fill="auto"/>
         <w:ind w:left="720" w:hanging="360"/>
         <w:rPr/>
@@ -408,12 +412,11 @@
     </w:p>
     <w:p>
       <w:pPr>
-        <w:pStyle w:val="Normal1"/>
+        <w:pStyle w:val="LOnormal"/>
         <w:numPr>
           <w:ilvl w:val="0"/>
           <w:numId w:val="1"/>
         </w:numPr>
-        <w:pBdr/>
         <w:shd w:val="clear" w:fill="auto"/>
         <w:ind w:left="720" w:hanging="360"/>
         <w:rPr/>
@@ -425,12 +428,11 @@
     </w:p>
     <w:p>
       <w:pPr>
-        <w:pStyle w:val="Normal1"/>
+        <w:pStyle w:val="LOnormal"/>
         <w:numPr>
           <w:ilvl w:val="0"/>
           <w:numId w:val="1"/>
         </w:numPr>
-        <w:pBdr/>
         <w:shd w:val="clear" w:fill="auto"/>
         <w:ind w:left="720" w:hanging="360"/>
         <w:rPr/>
@@ -443,7 +445,6 @@
     <w:p>
       <w:pPr>
         <w:pStyle w:val="Heading1"/>
-        <w:pBdr/>
         <w:shd w:val="clear" w:fill="auto"/>
         <w:rPr/>
       </w:pPr>
@@ -456,22 +457,42 @@
     </w:p>
     <w:p>
       <w:pPr>
-        <w:pStyle w:val="Normal1"/>
-        <w:pBdr/>
-        <w:shd w:val="clear" w:fill="auto"/>
-        <w:rPr/>
-      </w:pPr>
-      <w:r>
+        <w:pStyle w:val="LOnormal"/>
+        <w:shd w:val="clear" w:fill="auto"/>
+        <w:rPr/>
+      </w:pPr>
+      <w:r>
+        <w:rPr/>
+      </w:r>
+    </w:p>
+    <w:p>
+      <w:pPr>
+        <w:pStyle w:val="LOnormal"/>
+        <w:shd w:val="clear" w:fill="auto"/>
+        <w:rPr/>
+      </w:pPr>
+      <w:r>
+        <w:rPr/>
+      </w:r>
+    </w:p>
+    <w:p>
+      <w:pPr>
+        <w:pStyle w:val="LOnormal"/>
+        <w:shd w:val="clear" w:fill="auto"/>
+        <w:rPr/>
+      </w:pPr>
+      <w:r>
+        <w:rPr/>
         <w:drawing>
-          <wp:anchor behindDoc="0" distT="0" distB="0" distL="0" distR="0" simplePos="0" locked="0" layoutInCell="1" allowOverlap="1" relativeHeight="6">
+          <wp:anchor behindDoc="0" distT="0" distB="0" distL="0" distR="0" simplePos="0" locked="0" layoutInCell="1" allowOverlap="1" relativeHeight="3">
             <wp:simplePos x="0" y="0"/>
             <wp:positionH relativeFrom="column">
-              <wp:align>center</wp:align>
+              <wp:posOffset>28575</wp:posOffset>
             </wp:positionH>
             <wp:positionV relativeFrom="paragraph">
-              <wp:posOffset>635</wp:posOffset>
+              <wp:posOffset>29845</wp:posOffset>
             </wp:positionV>
-            <wp:extent cx="5943600" cy="2303780"/>
+            <wp:extent cx="5677535" cy="2690495"/>
             <wp:effectExtent l="0" t="0" r="0" b="0"/>
             <wp:wrapSquare wrapText="largest"/>
             <wp:docPr id="3" name="Image1" descr=""/>
@@ -496,7 +517,7 @@
                   <pic:spPr bwMode="auto">
                     <a:xfrm>
                       <a:off x="0" y="0"/>
-                      <a:ext cx="5943600" cy="2303780"/>
+                      <a:ext cx="5677535" cy="2690495"/>
                     </a:xfrm>
                     <a:prstGeom prst="rect">
                       <a:avLst/>
@@ -507,16 +528,167 @@
             </a:graphic>
           </wp:anchor>
         </w:drawing>
+      </w:r>
+    </w:p>
+    <w:p>
+      <w:pPr>
+        <w:pStyle w:val="LOnormal"/>
+        <w:shd w:val="clear" w:fill="auto"/>
+        <w:rPr/>
+      </w:pPr>
+      <w:r>
+        <w:rPr/>
+      </w:r>
+    </w:p>
+    <w:p>
+      <w:pPr>
+        <w:pStyle w:val="LOnormal"/>
+        <w:shd w:val="clear" w:fill="auto"/>
+        <w:rPr/>
+      </w:pPr>
+      <w:r>
+        <w:rPr/>
+      </w:r>
+    </w:p>
+    <w:p>
+      <w:pPr>
+        <w:pStyle w:val="LOnormal"/>
+        <w:shd w:val="clear" w:fill="auto"/>
+        <w:rPr/>
+      </w:pPr>
+      <w:r>
+        <w:rPr/>
+      </w:r>
+    </w:p>
+    <w:p>
+      <w:pPr>
+        <w:pStyle w:val="LOnormal"/>
+        <w:shd w:val="clear" w:fill="auto"/>
+        <w:rPr/>
+      </w:pPr>
+      <w:r>
+        <w:rPr/>
+      </w:r>
+    </w:p>
+    <w:p>
+      <w:pPr>
+        <w:pStyle w:val="LOnormal"/>
+        <w:shd w:val="clear" w:fill="auto"/>
+        <w:rPr/>
+      </w:pPr>
+      <w:r>
+        <w:rPr/>
+      </w:r>
+    </w:p>
+    <w:p>
+      <w:pPr>
+        <w:pStyle w:val="LOnormal"/>
+        <w:shd w:val="clear" w:fill="auto"/>
+        <w:rPr/>
+      </w:pPr>
+      <w:r>
+        <w:rPr/>
+      </w:r>
+    </w:p>
+    <w:p>
+      <w:pPr>
+        <w:pStyle w:val="LOnormal"/>
+        <w:shd w:val="clear" w:fill="auto"/>
+        <w:rPr/>
+      </w:pPr>
+      <w:r>
+        <w:rPr/>
+      </w:r>
+    </w:p>
+    <w:p>
+      <w:pPr>
+        <w:pStyle w:val="LOnormal"/>
+        <w:shd w:val="clear" w:fill="auto"/>
+        <w:rPr/>
+      </w:pPr>
+      <w:r>
+        <w:rPr/>
+      </w:r>
+    </w:p>
+    <w:p>
+      <w:pPr>
+        <w:pStyle w:val="LOnormal"/>
+        <w:shd w:val="clear" w:fill="auto"/>
+        <w:rPr/>
+      </w:pPr>
+      <w:r>
+        <w:rPr/>
+      </w:r>
+    </w:p>
+    <w:p>
+      <w:pPr>
+        <w:pStyle w:val="LOnormal"/>
+        <w:shd w:val="clear" w:fill="auto"/>
+        <w:rPr/>
+      </w:pPr>
+      <w:r>
+        <w:rPr/>
+      </w:r>
+    </w:p>
+    <w:p>
+      <w:pPr>
+        <w:pStyle w:val="LOnormal"/>
+        <w:shd w:val="clear" w:fill="auto"/>
+        <w:rPr/>
+      </w:pPr>
+      <w:r>
+        <w:rPr/>
+      </w:r>
+    </w:p>
+    <w:p>
+      <w:pPr>
+        <w:pStyle w:val="LOnormal"/>
+        <w:shd w:val="clear" w:fill="auto"/>
+        <w:rPr/>
+      </w:pPr>
+      <w:r>
+        <w:rPr/>
+      </w:r>
+    </w:p>
+    <w:p>
+      <w:pPr>
+        <w:pStyle w:val="LOnormal"/>
+        <w:shd w:val="clear" w:fill="auto"/>
+        <w:rPr/>
+      </w:pPr>
+      <w:r>
+        <w:rPr/>
+      </w:r>
+    </w:p>
+    <w:p>
+      <w:pPr>
+        <w:pStyle w:val="LOnormal"/>
+        <w:shd w:val="clear" w:fill="auto"/>
+        <w:rPr/>
+      </w:pPr>
+      <w:r>
+        <w:rPr/>
+        <w:t>se incluyen archivos:</w:t>
+      </w:r>
+    </w:p>
+    <w:p>
+      <w:pPr>
+        <w:pStyle w:val="LOnormal"/>
+        <w:shd w:val="clear" w:fill="auto"/>
+        <w:rPr/>
+      </w:pPr>
+      <w:r>
+        <w:rPr/>
         <w:drawing>
-          <wp:anchor behindDoc="0" distT="0" distB="0" distL="0" distR="0" simplePos="0" locked="0" layoutInCell="1" allowOverlap="1" relativeHeight="7">
+          <wp:anchor behindDoc="0" distT="0" distB="0" distL="0" distR="0" simplePos="0" locked="0" layoutInCell="1" allowOverlap="1" relativeHeight="2">
             <wp:simplePos x="0" y="0"/>
             <wp:positionH relativeFrom="column">
-              <wp:posOffset>2171700</wp:posOffset>
+              <wp:posOffset>1804035</wp:posOffset>
             </wp:positionH>
             <wp:positionV relativeFrom="paragraph">
-              <wp:posOffset>2582545</wp:posOffset>
+              <wp:posOffset>76200</wp:posOffset>
             </wp:positionV>
-            <wp:extent cx="2114550" cy="2638425"/>
+            <wp:extent cx="1777365" cy="2218055"/>
             <wp:effectExtent l="0" t="0" r="0" b="0"/>
             <wp:wrapSquare wrapText="largest"/>
             <wp:docPr id="4" name="Image2" descr=""/>
@@ -541,7 +713,7 @@
                   <pic:spPr bwMode="auto">
                     <a:xfrm>
                       <a:off x="0" y="0"/>
-                      <a:ext cx="2114550" cy="2638425"/>
+                      <a:ext cx="1777365" cy="2218055"/>
                     </a:xfrm>
                     <a:prstGeom prst="rect">
                       <a:avLst/>
@@ -553,103 +725,100 @@
           </wp:anchor>
         </w:drawing>
       </w:r>
-      <w:r>
-        <w:rPr/>
-        <w:t>se incluyen archivos:</w:t>
-      </w:r>
-    </w:p>
-    <w:p>
-      <w:pPr>
-        <w:pStyle w:val="Normal1"/>
-        <w:pBdr/>
-        <w:shd w:val="clear" w:fill="auto"/>
-        <w:rPr/>
-      </w:pPr>
-      <w:r>
-        <w:rPr/>
-      </w:r>
-    </w:p>
-    <w:p>
-      <w:pPr>
-        <w:pStyle w:val="Normal1"/>
-        <w:pBdr/>
-        <w:shd w:val="clear" w:fill="auto"/>
-        <w:rPr/>
-      </w:pPr>
-      <w:r>
-        <w:rPr/>
-      </w:r>
-    </w:p>
-    <w:p>
-      <w:pPr>
-        <w:pStyle w:val="Normal1"/>
-        <w:pBdr/>
-        <w:shd w:val="clear" w:fill="auto"/>
-        <w:rPr/>
-      </w:pPr>
-      <w:r>
-        <w:rPr/>
-      </w:r>
-    </w:p>
-    <w:p>
-      <w:pPr>
-        <w:pStyle w:val="Normal1"/>
-        <w:pBdr/>
-        <w:shd w:val="clear" w:fill="auto"/>
-        <w:rPr/>
-      </w:pPr>
-      <w:r>
-        <w:rPr/>
-      </w:r>
-    </w:p>
-    <w:p>
-      <w:pPr>
-        <w:pStyle w:val="Normal1"/>
-        <w:pBdr/>
-        <w:shd w:val="clear" w:fill="auto"/>
-        <w:rPr/>
-      </w:pPr>
-      <w:r>
-        <w:rPr/>
-      </w:r>
-    </w:p>
-    <w:p>
-      <w:pPr>
-        <w:pStyle w:val="Normal1"/>
-        <w:pBdr/>
-        <w:shd w:val="clear" w:fill="auto"/>
-        <w:rPr/>
-      </w:pPr>
-      <w:r>
-        <w:rPr/>
-      </w:r>
-    </w:p>
-    <w:p>
-      <w:pPr>
-        <w:pStyle w:val="Normal1"/>
-        <w:pBdr/>
-        <w:shd w:val="clear" w:fill="auto"/>
-        <w:rPr/>
-      </w:pPr>
-      <w:r>
-        <w:rPr/>
-      </w:r>
-    </w:p>
-    <w:p>
-      <w:pPr>
-        <w:pStyle w:val="Normal1"/>
-        <w:pBdr/>
-        <w:shd w:val="clear" w:fill="auto"/>
-        <w:rPr/>
-      </w:pPr>
-      <w:r>
-        <w:rPr/>
-      </w:r>
-    </w:p>
-    <w:p>
-      <w:pPr>
-        <w:pStyle w:val="Normal1"/>
-        <w:pBdr/>
+    </w:p>
+    <w:p>
+      <w:pPr>
+        <w:pStyle w:val="LOnormal"/>
+        <w:shd w:val="clear" w:fill="auto"/>
+        <w:rPr/>
+      </w:pPr>
+      <w:r>
+        <w:rPr/>
+      </w:r>
+    </w:p>
+    <w:p>
+      <w:pPr>
+        <w:pStyle w:val="LOnormal"/>
+        <w:shd w:val="clear" w:fill="auto"/>
+        <w:rPr/>
+      </w:pPr>
+      <w:r>
+        <w:rPr/>
+      </w:r>
+    </w:p>
+    <w:p>
+      <w:pPr>
+        <w:pStyle w:val="LOnormal"/>
+        <w:shd w:val="clear" w:fill="auto"/>
+        <w:rPr/>
+      </w:pPr>
+      <w:r>
+        <w:rPr/>
+      </w:r>
+    </w:p>
+    <w:p>
+      <w:pPr>
+        <w:pStyle w:val="LOnormal"/>
+        <w:shd w:val="clear" w:fill="auto"/>
+        <w:rPr/>
+      </w:pPr>
+      <w:r>
+        <w:rPr/>
+      </w:r>
+    </w:p>
+    <w:p>
+      <w:pPr>
+        <w:pStyle w:val="LOnormal"/>
+        <w:shd w:val="clear" w:fill="auto"/>
+        <w:rPr/>
+      </w:pPr>
+      <w:r>
+        <w:rPr/>
+      </w:r>
+    </w:p>
+    <w:p>
+      <w:pPr>
+        <w:pStyle w:val="LOnormal"/>
+        <w:shd w:val="clear" w:fill="auto"/>
+        <w:rPr/>
+      </w:pPr>
+      <w:r>
+        <w:rPr/>
+      </w:r>
+    </w:p>
+    <w:p>
+      <w:pPr>
+        <w:pStyle w:val="LOnormal"/>
+        <w:shd w:val="clear" w:fill="auto"/>
+        <w:rPr/>
+      </w:pPr>
+      <w:r>
+        <w:rPr/>
+      </w:r>
+    </w:p>
+    <w:p>
+      <w:pPr>
+        <w:pStyle w:val="LOnormal"/>
+        <w:shd w:val="clear" w:fill="auto"/>
+        <w:rPr/>
+      </w:pPr>
+      <w:r>
+        <w:rPr/>
+      </w:r>
+    </w:p>
+    <w:p>
+      <w:pPr>
+        <w:pStyle w:val="LOnormal"/>
+        <w:shd w:val="clear" w:fill="auto"/>
+        <w:rPr/>
+      </w:pPr>
+      <w:r>
+        <w:rPr/>
+      </w:r>
+    </w:p>
+    <w:p>
+      <w:pPr>
+        <w:pStyle w:val="LOnormal"/>
         <w:shd w:val="clear" w:fill="auto"/>
         <w:rPr/>
       </w:pPr>
@@ -661,10 +830,10 @@
     <w:p>
       <w:pPr>
         <w:pStyle w:val="Normal"/>
-        <w:pBdr/>
-        <w:shd w:val="clear" w:fill="auto"/>
-        <w:rPr>
-          <w:rFonts w:ascii="Droid Sans Mono;monospace;monospace;Droid Sans Fallback" w:hAnsi="Droid Sans Mono;monospace;monospace;Droid Sans Fallback"/>
+        <w:shd w:val="clear" w:fill="auto"/>
+        <w:rPr>
+          <w:rFonts w:ascii="Droid Sans Mono;monospace;monospace;Droid Sans Fallback" w:hAnsi="Droid Sans Mono;monospace;monospace;Droid Sans Fallback"/>
+          <w:b w:val="false"/>
           <w:b w:val="false"/>
           <w:color w:val="D4D4D4"/>
           <w:sz w:val="21"/>
@@ -809,6 +978,7 @@
         <w:rPr>
           <w:rFonts w:ascii="Droid Sans Mono;monospace;monospace;Droid Sans Fallback" w:hAnsi="Droid Sans Mono;monospace;monospace;Droid Sans Fallback"/>
           <w:b w:val="false"/>
+          <w:b w:val="false"/>
           <w:color w:val="D4D4D4"/>
           <w:sz w:val="21"/>
           <w:highlight w:val="black"/>
@@ -954,6 +1124,7 @@
         <w:rPr>
           <w:rFonts w:ascii="Droid Sans Mono;monospace;monospace;Droid Sans Fallback" w:hAnsi="Droid Sans Mono;monospace;monospace;Droid Sans Fallback"/>
           <w:b w:val="false"/>
+          <w:b w:val="false"/>
           <w:color w:val="D4D4D4"/>
           <w:sz w:val="21"/>
           <w:highlight w:val="black"/>
@@ -1097,6 +1268,7 @@
         <w:rPr>
           <w:rFonts w:ascii="Droid Sans Mono;monospace;monospace;Droid Sans Fallback" w:hAnsi="Droid Sans Mono;monospace;monospace;Droid Sans Fallback"/>
           <w:b w:val="false"/>
+          <w:b w:val="false"/>
           <w:color w:val="D4D4D4"/>
           <w:sz w:val="21"/>
           <w:highlight w:val="black"/>
@@ -1240,6 +1412,7 @@
         <w:rPr>
           <w:rFonts w:ascii="Droid Sans Mono;monospace;monospace;Droid Sans Fallback" w:hAnsi="Droid Sans Mono;monospace;monospace;Droid Sans Fallback"/>
           <w:b w:val="false"/>
+          <w:b w:val="false"/>
           <w:color w:val="D4D4D4"/>
           <w:sz w:val="21"/>
           <w:highlight w:val="black"/>
@@ -1383,6 +1556,7 @@
         <w:rPr>
           <w:rFonts w:ascii="Droid Sans Mono;monospace;monospace;Droid Sans Fallback" w:hAnsi="Droid Sans Mono;monospace;monospace;Droid Sans Fallback"/>
           <w:b w:val="false"/>
+          <w:b w:val="false"/>
           <w:color w:val="D4D4D4"/>
           <w:sz w:val="21"/>
           <w:highlight w:val="black"/>
@@ -1521,8 +1695,7 @@
     </w:p>
     <w:p>
       <w:pPr>
-        <w:pStyle w:val="Normal1"/>
-        <w:pBdr/>
+        <w:pStyle w:val="LOnormal"/>
         <w:shd w:val="clear" w:fill="auto"/>
         <w:rPr/>
       </w:pPr>
@@ -1533,20 +1706,62 @@
     <w:p>
       <w:pPr>
         <w:pStyle w:val="Heading2"/>
-        <w:pBdr/>
         <w:shd w:val="clear" w:fill="auto"/>
         <w:rPr>
           <w:color w:val="008575"/>
         </w:rPr>
       </w:pPr>
       <w:r>
-        <w:rPr/>
+        <w:rPr>
+          <w:color w:val="008575"/>
+        </w:rPr>
+      </w:r>
+    </w:p>
+    <w:p>
+      <w:pPr>
+        <w:pStyle w:val="LOnormal"/>
+        <w:shd w:val="clear" w:fill="auto"/>
+        <w:rPr>
+          <w:color w:val="008575"/>
+        </w:rPr>
+      </w:pPr>
+      <w:r>
+        <w:rPr>
+          <w:color w:val="008575"/>
+        </w:rPr>
+      </w:r>
+    </w:p>
+    <w:p>
+      <w:pPr>
+        <w:pStyle w:val="LOnormal"/>
+        <w:shd w:val="clear" w:fill="auto"/>
+        <w:rPr>
+          <w:color w:val="008575"/>
+        </w:rPr>
+      </w:pPr>
+      <w:r>
+        <w:rPr>
+          <w:color w:val="008575"/>
+        </w:rPr>
+      </w:r>
+    </w:p>
+    <w:p>
+      <w:pPr>
+        <w:pStyle w:val="LOnormal"/>
+        <w:shd w:val="clear" w:fill="auto"/>
+        <w:rPr>
+          <w:color w:val="008575"/>
+        </w:rPr>
+      </w:pPr>
+      <w:r>
+        <w:rPr>
+          <w:color w:val="008575"/>
+        </w:rPr>
       </w:r>
     </w:p>
     <w:p>
       <w:pPr>
         <w:pStyle w:val="Heading1"/>
-        <w:pBdr/>
         <w:shd w:val="clear" w:fill="auto"/>
         <w:rPr/>
       </w:pPr>
@@ -1559,7 +1774,7 @@
     </w:p>
     <w:p>
       <w:pPr>
-        <w:pStyle w:val="Normal1"/>
+        <w:pStyle w:val="LOnormal"/>
         <w:rPr/>
       </w:pPr>
       <w:r>
@@ -1581,16 +1796,16 @@
         <w:tblLook w:val="0600"/>
       </w:tblPr>
       <w:tblGrid>
+        <w:gridCol w:w="2338"/>
         <w:gridCol w:w="2340"/>
-        <w:gridCol w:w="2340"/>
-        <w:gridCol w:w="2340"/>
-        <w:gridCol w:w="3060"/>
+        <w:gridCol w:w="2338"/>
+        <w:gridCol w:w="3063"/>
       </w:tblGrid>
       <w:tr>
         <w:trPr/>
         <w:tc>
           <w:tcPr>
-            <w:tcW w:w="2340" w:type="dxa"/>
+            <w:tcW w:w="2338" w:type="dxa"/>
             <w:tcBorders>
               <w:top w:val="single" w:sz="8" w:space="0" w:color="000000"/>
               <w:left w:val="single" w:sz="8" w:space="0" w:color="000000"/>
@@ -1636,7 +1851,7 @@
         </w:tc>
         <w:tc>
           <w:tcPr>
-            <w:tcW w:w="2340" w:type="dxa"/>
+            <w:tcW w:w="2338" w:type="dxa"/>
             <w:tcBorders>
               <w:top w:val="single" w:sz="8" w:space="0" w:color="000000"/>
               <w:left w:val="single" w:sz="8" w:space="0" w:color="000000"/>
@@ -1659,7 +1874,7 @@
         </w:tc>
         <w:tc>
           <w:tcPr>
-            <w:tcW w:w="3060" w:type="dxa"/>
+            <w:tcW w:w="3063" w:type="dxa"/>
             <w:tcBorders>
               <w:top w:val="single" w:sz="8" w:space="0" w:color="000000"/>
               <w:left w:val="single" w:sz="8" w:space="0" w:color="000000"/>
@@ -1685,7 +1900,7 @@
         <w:trPr/>
         <w:tc>
           <w:tcPr>
-            <w:tcW w:w="2340" w:type="dxa"/>
+            <w:tcW w:w="2338" w:type="dxa"/>
             <w:tcBorders>
               <w:left w:val="single" w:sz="8" w:space="0" w:color="000000"/>
               <w:bottom w:val="single" w:sz="8" w:space="0" w:color="000000"/>
@@ -1695,11 +1910,10 @@
           </w:tcPr>
           <w:p>
             <w:pPr>
-              <w:pStyle w:val="Normal1"/>
+              <w:pStyle w:val="LOnormal"/>
               <w:keepNext w:val="false"/>
               <w:keepLines w:val="false"/>
               <w:widowControl w:val="false"/>
-              <w:pBdr/>
               <w:shd w:val="clear" w:fill="auto"/>
               <w:spacing w:lineRule="auto" w:line="240" w:before="0" w:after="0"/>
               <w:ind w:left="0" w:right="0" w:hanging="0"/>
@@ -1723,11 +1937,10 @@
           </w:tcPr>
           <w:p>
             <w:pPr>
-              <w:pStyle w:val="Normal1"/>
+              <w:pStyle w:val="LOnormal"/>
               <w:keepNext w:val="false"/>
               <w:keepLines w:val="false"/>
               <w:widowControl w:val="false"/>
-              <w:pBdr/>
               <w:shd w:val="clear" w:fill="auto"/>
               <w:spacing w:lineRule="auto" w:line="240" w:before="0" w:after="0"/>
               <w:ind w:left="0" w:right="0" w:hanging="0"/>
@@ -1741,7 +1954,7 @@
         </w:tc>
         <w:tc>
           <w:tcPr>
-            <w:tcW w:w="2340" w:type="dxa"/>
+            <w:tcW w:w="2338" w:type="dxa"/>
             <w:tcBorders>
               <w:left w:val="single" w:sz="8" w:space="0" w:color="000000"/>
               <w:bottom w:val="single" w:sz="8" w:space="0" w:color="000000"/>
@@ -1751,11 +1964,10 @@
           </w:tcPr>
           <w:p>
             <w:pPr>
-              <w:pStyle w:val="Normal1"/>
+              <w:pStyle w:val="LOnormal"/>
               <w:keepNext w:val="false"/>
               <w:keepLines w:val="false"/>
               <w:widowControl w:val="false"/>
-              <w:pBdr/>
               <w:shd w:val="clear" w:fill="auto"/>
               <w:spacing w:lineRule="auto" w:line="240" w:before="0" w:after="0"/>
               <w:ind w:left="0" w:right="0" w:hanging="0"/>
@@ -1769,7 +1981,7 @@
         </w:tc>
         <w:tc>
           <w:tcPr>
-            <w:tcW w:w="3060" w:type="dxa"/>
+            <w:tcW w:w="3063" w:type="dxa"/>
             <w:tcBorders>
               <w:left w:val="single" w:sz="8" w:space="0" w:color="000000"/>
               <w:bottom w:val="single" w:sz="8" w:space="0" w:color="000000"/>
@@ -1779,11 +1991,10 @@
           </w:tcPr>
           <w:p>
             <w:pPr>
-              <w:pStyle w:val="Normal1"/>
+              <w:pStyle w:val="LOnormal"/>
               <w:keepNext w:val="false"/>
               <w:keepLines w:val="false"/>
               <w:widowControl w:val="false"/>
-              <w:pBdr/>
               <w:shd w:val="clear" w:fill="auto"/>
               <w:spacing w:lineRule="auto" w:line="240" w:before="0" w:after="0"/>
               <w:ind w:left="0" w:right="0" w:hanging="0"/>
@@ -1800,7 +2011,7 @@
         <w:trPr/>
         <w:tc>
           <w:tcPr>
-            <w:tcW w:w="2340" w:type="dxa"/>
+            <w:tcW w:w="2338" w:type="dxa"/>
             <w:tcBorders>
               <w:top w:val="single" w:sz="8" w:space="0" w:color="000000"/>
               <w:left w:val="single" w:sz="8" w:space="0" w:color="000000"/>
@@ -1811,11 +2022,10 @@
           </w:tcPr>
           <w:p>
             <w:pPr>
-              <w:pStyle w:val="Normal1"/>
+              <w:pStyle w:val="LOnormal"/>
               <w:keepNext w:val="false"/>
               <w:keepLines w:val="false"/>
               <w:widowControl w:val="false"/>
-              <w:pBdr/>
               <w:shd w:val="clear" w:fill="auto"/>
               <w:spacing w:lineRule="auto" w:line="240" w:before="0" w:after="0"/>
               <w:ind w:left="0" w:right="0" w:hanging="0"/>
@@ -1840,11 +2050,97 @@
           </w:tcPr>
           <w:p>
             <w:pPr>
-              <w:pStyle w:val="Normal1"/>
+              <w:pStyle w:val="LOnormal"/>
               <w:keepNext w:val="false"/>
               <w:keepLines w:val="false"/>
               <w:widowControl w:val="false"/>
-              <w:pBdr/>
+              <w:shd w:val="clear" w:fill="auto"/>
+              <w:spacing w:lineRule="auto" w:line="240" w:before="0" w:after="0"/>
+              <w:ind w:left="0" w:right="0" w:hanging="0"/>
+              <w:jc w:val="left"/>
+              <w:rPr/>
+            </w:pPr>
+            <w:r>
+              <w:rPr/>
+            </w:r>
+          </w:p>
+        </w:tc>
+        <w:tc>
+          <w:tcPr>
+            <w:tcW w:w="2338" w:type="dxa"/>
+            <w:tcBorders>
+              <w:top w:val="single" w:sz="8" w:space="0" w:color="000000"/>
+              <w:left w:val="single" w:sz="8" w:space="0" w:color="000000"/>
+              <w:bottom w:val="single" w:sz="8" w:space="0" w:color="000000"/>
+              <w:right w:val="single" w:sz="8" w:space="0" w:color="000000"/>
+            </w:tcBorders>
+            <w:shd w:fill="auto" w:val="clear"/>
+          </w:tcPr>
+          <w:p>
+            <w:pPr>
+              <w:pStyle w:val="LOnormal"/>
+              <w:keepNext w:val="false"/>
+              <w:keepLines w:val="false"/>
+              <w:widowControl w:val="false"/>
+              <w:shd w:val="clear" w:fill="auto"/>
+              <w:spacing w:lineRule="auto" w:line="240" w:before="0" w:after="0"/>
+              <w:ind w:left="0" w:right="0" w:hanging="0"/>
+              <w:jc w:val="left"/>
+              <w:rPr/>
+            </w:pPr>
+            <w:r>
+              <w:rPr/>
+            </w:r>
+          </w:p>
+        </w:tc>
+        <w:tc>
+          <w:tcPr>
+            <w:tcW w:w="3063" w:type="dxa"/>
+            <w:tcBorders>
+              <w:top w:val="single" w:sz="8" w:space="0" w:color="000000"/>
+              <w:left w:val="single" w:sz="8" w:space="0" w:color="000000"/>
+              <w:bottom w:val="single" w:sz="8" w:space="0" w:color="000000"/>
+              <w:right w:val="single" w:sz="8" w:space="0" w:color="000000"/>
+            </w:tcBorders>
+            <w:shd w:fill="auto" w:val="clear"/>
+          </w:tcPr>
+          <w:p>
+            <w:pPr>
+              <w:pStyle w:val="LOnormal"/>
+              <w:keepNext w:val="false"/>
+              <w:keepLines w:val="false"/>
+              <w:widowControl w:val="false"/>
+              <w:shd w:val="clear" w:fill="auto"/>
+              <w:spacing w:lineRule="auto" w:line="240" w:before="0" w:after="0"/>
+              <w:ind w:left="0" w:right="0" w:hanging="0"/>
+              <w:jc w:val="left"/>
+              <w:rPr/>
+            </w:pPr>
+            <w:r>
+              <w:rPr/>
+            </w:r>
+          </w:p>
+        </w:tc>
+      </w:tr>
+      <w:tr>
+        <w:trPr/>
+        <w:tc>
+          <w:tcPr>
+            <w:tcW w:w="2338" w:type="dxa"/>
+            <w:tcBorders>
+              <w:top w:val="single" w:sz="8" w:space="0" w:color="000000"/>
+              <w:left w:val="single" w:sz="8" w:space="0" w:color="000000"/>
+              <w:bottom w:val="single" w:sz="8" w:space="0" w:color="000000"/>
+              <w:right w:val="single" w:sz="8" w:space="0" w:color="000000"/>
+            </w:tcBorders>
+            <w:shd w:fill="auto" w:val="clear"/>
+          </w:tcPr>
+          <w:p>
+            <w:pPr>
+              <w:pStyle w:val="LOnormal"/>
+              <w:keepNext w:val="false"/>
+              <w:keepLines w:val="false"/>
+              <w:widowControl w:val="false"/>
               <w:shd w:val="clear" w:fill="auto"/>
               <w:spacing w:lineRule="auto" w:line="240" w:before="0" w:after="0"/>
               <w:ind w:left="0" w:right="0" w:hanging="0"/>
@@ -1869,11 +2165,10 @@
           </w:tcPr>
           <w:p>
             <w:pPr>
-              <w:pStyle w:val="Normal1"/>
+              <w:pStyle w:val="LOnormal"/>
               <w:keepNext w:val="false"/>
               <w:keepLines w:val="false"/>
               <w:widowControl w:val="false"/>
-              <w:pBdr/>
               <w:shd w:val="clear" w:fill="auto"/>
               <w:spacing w:lineRule="auto" w:line="240" w:before="0" w:after="0"/>
               <w:ind w:left="0" w:right="0" w:hanging="0"/>
@@ -1887,7 +2182,7 @@
         </w:tc>
         <w:tc>
           <w:tcPr>
-            <w:tcW w:w="3060" w:type="dxa"/>
+            <w:tcW w:w="2338" w:type="dxa"/>
             <w:tcBorders>
               <w:top w:val="single" w:sz="8" w:space="0" w:color="000000"/>
               <w:left w:val="single" w:sz="8" w:space="0" w:color="000000"/>
@@ -1898,43 +2193,10 @@
           </w:tcPr>
           <w:p>
             <w:pPr>
-              <w:pStyle w:val="Normal1"/>
+              <w:pStyle w:val="LOnormal"/>
               <w:keepNext w:val="false"/>
               <w:keepLines w:val="false"/>
               <w:widowControl w:val="false"/>
-              <w:pBdr/>
-              <w:shd w:val="clear" w:fill="auto"/>
-              <w:spacing w:lineRule="auto" w:line="240" w:before="0" w:after="0"/>
-              <w:ind w:left="0" w:right="0" w:hanging="0"/>
-              <w:jc w:val="left"/>
-              <w:rPr/>
-            </w:pPr>
-            <w:r>
-              <w:rPr/>
-            </w:r>
-          </w:p>
-        </w:tc>
-      </w:tr>
-      <w:tr>
-        <w:trPr/>
-        <w:tc>
-          <w:tcPr>
-            <w:tcW w:w="2340" w:type="dxa"/>
-            <w:tcBorders>
-              <w:top w:val="single" w:sz="8" w:space="0" w:color="000000"/>
-              <w:left w:val="single" w:sz="8" w:space="0" w:color="000000"/>
-              <w:bottom w:val="single" w:sz="8" w:space="0" w:color="000000"/>
-              <w:right w:val="single" w:sz="8" w:space="0" w:color="000000"/>
-            </w:tcBorders>
-            <w:shd w:fill="auto" w:val="clear"/>
-          </w:tcPr>
-          <w:p>
-            <w:pPr>
-              <w:pStyle w:val="Normal1"/>
-              <w:keepNext w:val="false"/>
-              <w:keepLines w:val="false"/>
-              <w:widowControl w:val="false"/>
-              <w:pBdr/>
               <w:shd w:val="clear" w:fill="auto"/>
               <w:spacing w:lineRule="auto" w:line="240" w:before="0" w:after="0"/>
               <w:ind w:left="0" w:right="0" w:hanging="0"/>
@@ -1948,7 +2210,7 @@
         </w:tc>
         <w:tc>
           <w:tcPr>
-            <w:tcW w:w="2340" w:type="dxa"/>
+            <w:tcW w:w="3063" w:type="dxa"/>
             <w:tcBorders>
               <w:top w:val="single" w:sz="8" w:space="0" w:color="000000"/>
               <w:left w:val="single" w:sz="8" w:space="0" w:color="000000"/>
@@ -1959,69 +2221,10 @@
           </w:tcPr>
           <w:p>
             <w:pPr>
-              <w:pStyle w:val="Normal1"/>
+              <w:pStyle w:val="LOnormal"/>
               <w:keepNext w:val="false"/>
               <w:keepLines w:val="false"/>
               <w:widowControl w:val="false"/>
-              <w:pBdr/>
-              <w:shd w:val="clear" w:fill="auto"/>
-              <w:spacing w:lineRule="auto" w:line="240" w:before="0" w:after="0"/>
-              <w:ind w:left="0" w:right="0" w:hanging="0"/>
-              <w:jc w:val="left"/>
-              <w:rPr/>
-            </w:pPr>
-            <w:r>
-              <w:rPr/>
-            </w:r>
-          </w:p>
-        </w:tc>
-        <w:tc>
-          <w:tcPr>
-            <w:tcW w:w="2340" w:type="dxa"/>
-            <w:tcBorders>
-              <w:top w:val="single" w:sz="8" w:space="0" w:color="000000"/>
-              <w:left w:val="single" w:sz="8" w:space="0" w:color="000000"/>
-              <w:bottom w:val="single" w:sz="8" w:space="0" w:color="000000"/>
-              <w:right w:val="single" w:sz="8" w:space="0" w:color="000000"/>
-            </w:tcBorders>
-            <w:shd w:fill="auto" w:val="clear"/>
-          </w:tcPr>
-          <w:p>
-            <w:pPr>
-              <w:pStyle w:val="Normal1"/>
-              <w:keepNext w:val="false"/>
-              <w:keepLines w:val="false"/>
-              <w:widowControl w:val="false"/>
-              <w:pBdr/>
-              <w:shd w:val="clear" w:fill="auto"/>
-              <w:spacing w:lineRule="auto" w:line="240" w:before="0" w:after="0"/>
-              <w:ind w:left="0" w:right="0" w:hanging="0"/>
-              <w:jc w:val="left"/>
-              <w:rPr/>
-            </w:pPr>
-            <w:r>
-              <w:rPr/>
-            </w:r>
-          </w:p>
-        </w:tc>
-        <w:tc>
-          <w:tcPr>
-            <w:tcW w:w="3060" w:type="dxa"/>
-            <w:tcBorders>
-              <w:top w:val="single" w:sz="8" w:space="0" w:color="000000"/>
-              <w:left w:val="single" w:sz="8" w:space="0" w:color="000000"/>
-              <w:bottom w:val="single" w:sz="8" w:space="0" w:color="000000"/>
-              <w:right w:val="single" w:sz="8" w:space="0" w:color="000000"/>
-            </w:tcBorders>
-            <w:shd w:fill="auto" w:val="clear"/>
-          </w:tcPr>
-          <w:p>
-            <w:pPr>
-              <w:pStyle w:val="Normal1"/>
-              <w:keepNext w:val="false"/>
-              <w:keepLines w:val="false"/>
-              <w:widowControl w:val="false"/>
-              <w:pBdr/>
               <w:shd w:val="clear" w:fill="auto"/>
               <w:spacing w:lineRule="auto" w:line="240" w:before="0" w:after="0"/>
               <w:ind w:left="0" w:right="0" w:hanging="0"/>
@@ -2037,17 +2240,16 @@
     </w:tbl>
     <w:p>
       <w:pPr>
-        <w:pStyle w:val="Normal1"/>
-        <w:rPr/>
-      </w:pPr>
-      <w:r>
-        <w:rPr/>
-      </w:r>
-    </w:p>
-    <w:p>
-      <w:pPr>
-        <w:pStyle w:val="Normal1"/>
-        <w:pBdr/>
+        <w:pStyle w:val="LOnormal"/>
+        <w:rPr/>
+      </w:pPr>
+      <w:r>
+        <w:rPr/>
+      </w:r>
+    </w:p>
+    <w:p>
+      <w:pPr>
+        <w:pStyle w:val="LOnormal"/>
         <w:shd w:val="clear" w:fill="auto"/>
         <w:ind w:left="720" w:hanging="0"/>
         <w:rPr/>
@@ -2093,8 +2295,7 @@
 <w:ftr xmlns:o="urn:schemas-microsoft-com:office:office" xmlns:r="http://schemas.openxmlformats.org/officeDocument/2006/relationships" xmlns:v="urn:schemas-microsoft-com:vml" xmlns:w="http://schemas.openxmlformats.org/wordprocessingml/2006/main" xmlns:w10="urn:schemas-microsoft-com:office:word" xmlns:wp="http://schemas.openxmlformats.org/drawingml/2006/wordprocessingDrawing" xmlns:wps="http://schemas.microsoft.com/office/word/2010/wordprocessingShape" xmlns:wpg="http://schemas.microsoft.com/office/word/2010/wordprocessingGroup" xmlns:mc="http://schemas.openxmlformats.org/markup-compatibility/2006" xmlns:wp14="http://schemas.microsoft.com/office/word/2010/wordprocessingDrawing" xmlns:w14="http://schemas.microsoft.com/office/word/2010/wordml" mc:Ignorable="w14 wp14">
   <w:p>
     <w:pPr>
-      <w:pStyle w:val="Normal1"/>
-      <w:pBdr/>
+      <w:pStyle w:val="LOnormal"/>
       <w:shd w:val="clear" w:fill="auto"/>
       <w:spacing w:before="120" w:after="0"/>
       <w:rPr/>
@@ -2111,7 +2312,6 @@
   <w:p>
     <w:pPr>
       <w:pStyle w:val="Subtitle"/>
-      <w:pBdr/>
       <w:shd w:val="clear" w:fill="auto"/>
       <w:spacing w:lineRule="auto" w:line="240" w:before="600" w:after="0"/>
       <w:ind w:right="0" w:hanging="0"/>
@@ -2140,7 +2340,7 @@
     </w:r>
     <w:r>
       <w:rPr/>
-      <w:t>2</w:t>
+      <w:t>3</w:t>
     </w:r>
     <w:r>
       <w:rPr/>
@@ -2149,8 +2349,7 @@
   </w:p>
   <w:p>
     <w:pPr>
-      <w:pStyle w:val="Normal1"/>
-      <w:pBdr/>
+      <w:pStyle w:val="LOnormal"/>
       <w:shd w:val="clear" w:fill="auto"/>
       <w:spacing w:lineRule="auto" w:line="240" w:before="120" w:after="200"/>
       <w:rPr/>
@@ -2204,8 +2403,7 @@
 <w:hdr xmlns:o="urn:schemas-microsoft-com:office:office" xmlns:r="http://schemas.openxmlformats.org/officeDocument/2006/relationships" xmlns:v="urn:schemas-microsoft-com:vml" xmlns:w="http://schemas.openxmlformats.org/wordprocessingml/2006/main" xmlns:w10="urn:schemas-microsoft-com:office:word" xmlns:wp="http://schemas.openxmlformats.org/drawingml/2006/wordprocessingDrawing" xmlns:wps="http://schemas.microsoft.com/office/word/2010/wordprocessingShape" xmlns:wpg="http://schemas.microsoft.com/office/word/2010/wordprocessingGroup" xmlns:mc="http://schemas.openxmlformats.org/markup-compatibility/2006" xmlns:wp14="http://schemas.microsoft.com/office/word/2010/wordprocessingDrawing" xmlns:w14="http://schemas.microsoft.com/office/word/2010/wordml" mc:Ignorable="w14 wp14">
   <w:p>
     <w:pPr>
-      <w:pStyle w:val="Normal1"/>
-      <w:pBdr/>
+      <w:pStyle w:val="LOnormal"/>
       <w:shd w:val="clear" w:fill="auto"/>
       <w:spacing w:lineRule="auto" w:line="240" w:before="600" w:after="0"/>
       <w:rPr/>
@@ -2437,7 +2635,6 @@
       <w:rPr>
         <w:rFonts w:ascii="Open Sans" w:hAnsi="Open Sans" w:eastAsia="Open Sans" w:cs="Open Sans"/>
         <w:color w:val="695D46"/>
-        <w:sz w:val="22"/>
         <w:szCs w:val="22"/>
         <w:lang w:val="es" w:eastAsia="zh-CN" w:bidi="hi-IN"/>
       </w:rPr>
@@ -2466,103 +2663,127 @@
   </w:style>
   <w:style w:type="paragraph" w:styleId="Heading1">
     <w:name w:val="Heading 1"/>
-    <w:basedOn w:val="Normal1"/>
-    <w:next w:val="Normal1"/>
+    <w:next w:val="LOnormal"/>
     <w:qFormat/>
     <w:pPr>
       <w:keepNext w:val="true"/>
       <w:keepLines/>
       <w:widowControl w:val="false"/>
+      <w:bidi w:val="0"/>
       <w:spacing w:lineRule="auto" w:line="312" w:before="480" w:after="0"/>
+      <w:jc w:val="left"/>
     </w:pPr>
     <w:rPr>
       <w:rFonts w:ascii="PT Sans Narrow" w:hAnsi="PT Sans Narrow" w:eastAsia="PT Sans Narrow" w:cs="PT Sans Narrow"/>
       <w:b/>
       <w:color w:val="FF5E0E"/>
+      <w:kern w:val="0"/>
       <w:sz w:val="36"/>
       <w:szCs w:val="36"/>
+      <w:lang w:val="es" w:eastAsia="zh-CN" w:bidi="hi-IN"/>
     </w:rPr>
   </w:style>
   <w:style w:type="paragraph" w:styleId="Heading2">
     <w:name w:val="Heading 2"/>
-    <w:basedOn w:val="Normal1"/>
-    <w:next w:val="Normal1"/>
+    <w:next w:val="LOnormal"/>
     <w:qFormat/>
     <w:pPr>
+      <w:widowControl/>
+      <w:bidi w:val="0"/>
       <w:spacing w:lineRule="auto" w:line="240" w:before="320" w:after="0"/>
+      <w:jc w:val="left"/>
     </w:pPr>
     <w:rPr>
       <w:rFonts w:ascii="PT Sans Narrow" w:hAnsi="PT Sans Narrow" w:eastAsia="PT Sans Narrow" w:cs="PT Sans Narrow"/>
       <w:color w:val="008575"/>
+      <w:kern w:val="0"/>
       <w:sz w:val="32"/>
       <w:szCs w:val="32"/>
+      <w:lang w:val="es" w:eastAsia="zh-CN" w:bidi="hi-IN"/>
     </w:rPr>
   </w:style>
   <w:style w:type="paragraph" w:styleId="Heading3">
     <w:name w:val="Heading 3"/>
-    <w:basedOn w:val="Normal1"/>
-    <w:next w:val="Normal1"/>
+    <w:next w:val="LOnormal"/>
     <w:qFormat/>
     <w:pPr>
+      <w:widowControl/>
+      <w:bidi w:val="0"/>
       <w:spacing w:lineRule="auto" w:line="240" w:before="200" w:after="0"/>
+      <w:jc w:val="left"/>
     </w:pPr>
     <w:rPr>
       <w:rFonts w:ascii="PT Sans Narrow" w:hAnsi="PT Sans Narrow" w:eastAsia="PT Sans Narrow" w:cs="PT Sans Narrow"/>
+      <w:color w:val="695D46"/>
+      <w:kern w:val="0"/>
       <w:sz w:val="28"/>
       <w:szCs w:val="28"/>
+      <w:lang w:val="es" w:eastAsia="zh-CN" w:bidi="hi-IN"/>
     </w:rPr>
   </w:style>
   <w:style w:type="paragraph" w:styleId="Heading4">
     <w:name w:val="Heading 4"/>
-    <w:basedOn w:val="Normal1"/>
-    <w:next w:val="Normal1"/>
+    <w:next w:val="LOnormal"/>
     <w:qFormat/>
     <w:pPr>
       <w:keepNext w:val="true"/>
       <w:keepLines/>
+      <w:widowControl/>
+      <w:bidi w:val="0"/>
       <w:spacing w:lineRule="auto" w:line="240" w:before="160" w:after="0"/>
+      <w:jc w:val="left"/>
     </w:pPr>
     <w:rPr>
       <w:rFonts w:ascii="Trebuchet MS" w:hAnsi="Trebuchet MS" w:eastAsia="Trebuchet MS" w:cs="Trebuchet MS"/>
       <w:color w:val="666666"/>
+      <w:kern w:val="0"/>
       <w:sz w:val="22"/>
       <w:szCs w:val="22"/>
       <w:u w:val="single"/>
+      <w:lang w:val="es" w:eastAsia="zh-CN" w:bidi="hi-IN"/>
     </w:rPr>
   </w:style>
   <w:style w:type="paragraph" w:styleId="Heading5">
     <w:name w:val="Heading 5"/>
-    <w:basedOn w:val="Normal1"/>
-    <w:next w:val="Normal1"/>
+    <w:next w:val="LOnormal"/>
     <w:qFormat/>
     <w:pPr>
       <w:keepNext w:val="true"/>
       <w:keepLines/>
+      <w:widowControl/>
+      <w:bidi w:val="0"/>
       <w:spacing w:lineRule="auto" w:line="240" w:before="160" w:after="0"/>
+      <w:jc w:val="left"/>
     </w:pPr>
     <w:rPr>
       <w:rFonts w:ascii="Trebuchet MS" w:hAnsi="Trebuchet MS" w:eastAsia="Trebuchet MS" w:cs="Trebuchet MS"/>
       <w:color w:val="666666"/>
+      <w:kern w:val="0"/>
       <w:sz w:val="22"/>
       <w:szCs w:val="22"/>
+      <w:lang w:val="es" w:eastAsia="zh-CN" w:bidi="hi-IN"/>
     </w:rPr>
   </w:style>
   <w:style w:type="paragraph" w:styleId="Heading6">
     <w:name w:val="Heading 6"/>
-    <w:basedOn w:val="Normal1"/>
-    <w:next w:val="Normal1"/>
+    <w:next w:val="LOnormal"/>
     <w:qFormat/>
     <w:pPr>
       <w:keepNext w:val="true"/>
       <w:keepLines/>
+      <w:widowControl/>
+      <w:bidi w:val="0"/>
       <w:spacing w:lineRule="auto" w:line="240" w:before="160" w:after="0"/>
+      <w:jc w:val="left"/>
     </w:pPr>
     <w:rPr>
       <w:rFonts w:ascii="Trebuchet MS" w:hAnsi="Trebuchet MS" w:eastAsia="Trebuchet MS" w:cs="Trebuchet MS"/>
       <w:i/>
       <w:color w:val="666666"/>
+      <w:kern w:val="0"/>
       <w:sz w:val="22"/>
       <w:szCs w:val="22"/>
+      <w:lang w:val="es" w:eastAsia="zh-CN" w:bidi="hi-IN"/>
     </w:rPr>
   </w:style>
   <w:style w:type="character" w:styleId="ListLabel1">
@@ -2634,6 +2855,154 @@
       <w:color w:val="000080"/>
       <w:u w:val="single"/>
       <w:lang w:val="zxx" w:eastAsia="zxx" w:bidi="zxx"/>
+    </w:rPr>
+  </w:style>
+  <w:style w:type="character" w:styleId="ListLabel10">
+    <w:name w:val="ListLabel 10"/>
+    <w:qFormat/>
+    <w:rPr>
+      <w:u w:val="none"/>
+    </w:rPr>
+  </w:style>
+  <w:style w:type="character" w:styleId="ListLabel11">
+    <w:name w:val="ListLabel 11"/>
+    <w:qFormat/>
+    <w:rPr>
+      <w:u w:val="none"/>
+    </w:rPr>
+  </w:style>
+  <w:style w:type="character" w:styleId="ListLabel12">
+    <w:name w:val="ListLabel 12"/>
+    <w:qFormat/>
+    <w:rPr>
+      <w:u w:val="none"/>
+    </w:rPr>
+  </w:style>
+  <w:style w:type="character" w:styleId="ListLabel13">
+    <w:name w:val="ListLabel 13"/>
+    <w:qFormat/>
+    <w:rPr>
+      <w:u w:val="none"/>
+    </w:rPr>
+  </w:style>
+  <w:style w:type="character" w:styleId="ListLabel14">
+    <w:name w:val="ListLabel 14"/>
+    <w:qFormat/>
+    <w:rPr>
+      <w:u w:val="none"/>
+    </w:rPr>
+  </w:style>
+  <w:style w:type="character" w:styleId="ListLabel15">
+    <w:name w:val="ListLabel 15"/>
+    <w:qFormat/>
+    <w:rPr>
+      <w:u w:val="none"/>
+    </w:rPr>
+  </w:style>
+  <w:style w:type="character" w:styleId="ListLabel16">
+    <w:name w:val="ListLabel 16"/>
+    <w:qFormat/>
+    <w:rPr>
+      <w:u w:val="none"/>
+    </w:rPr>
+  </w:style>
+  <w:style w:type="character" w:styleId="ListLabel17">
+    <w:name w:val="ListLabel 17"/>
+    <w:qFormat/>
+    <w:rPr>
+      <w:u w:val="none"/>
+    </w:rPr>
+  </w:style>
+  <w:style w:type="character" w:styleId="ListLabel18">
+    <w:name w:val="ListLabel 18"/>
+    <w:qFormat/>
+    <w:rPr>
+      <w:u w:val="none"/>
+    </w:rPr>
+  </w:style>
+  <w:style w:type="character" w:styleId="ListLabel19">
+    <w:name w:val="ListLabel 19"/>
+    <w:qFormat/>
+    <w:rPr>
+      <w:rFonts w:ascii="PT Sans Narrow" w:hAnsi="PT Sans Narrow" w:eastAsia="PT Sans Narrow" w:cs="PT Sans Narrow"/>
+      <w:color w:val="0065FF"/>
+      <w:sz w:val="32"/>
+      <w:szCs w:val="32"/>
+      <w:u w:val="single"/>
+    </w:rPr>
+  </w:style>
+  <w:style w:type="character" w:styleId="ListLabel20">
+    <w:name w:val="ListLabel 20"/>
+    <w:qFormat/>
+    <w:rPr>
+      <w:u w:val="none"/>
+    </w:rPr>
+  </w:style>
+  <w:style w:type="character" w:styleId="ListLabel21">
+    <w:name w:val="ListLabel 21"/>
+    <w:qFormat/>
+    <w:rPr>
+      <w:u w:val="none"/>
+    </w:rPr>
+  </w:style>
+  <w:style w:type="character" w:styleId="ListLabel22">
+    <w:name w:val="ListLabel 22"/>
+    <w:qFormat/>
+    <w:rPr>
+      <w:u w:val="none"/>
+    </w:rPr>
+  </w:style>
+  <w:style w:type="character" w:styleId="ListLabel23">
+    <w:name w:val="ListLabel 23"/>
+    <w:qFormat/>
+    <w:rPr>
+      <w:u w:val="none"/>
+    </w:rPr>
+  </w:style>
+  <w:style w:type="character" w:styleId="ListLabel24">
+    <w:name w:val="ListLabel 24"/>
+    <w:qFormat/>
+    <w:rPr>
+      <w:u w:val="none"/>
+    </w:rPr>
+  </w:style>
+  <w:style w:type="character" w:styleId="ListLabel25">
+    <w:name w:val="ListLabel 25"/>
+    <w:qFormat/>
+    <w:rPr>
+      <w:u w:val="none"/>
+    </w:rPr>
+  </w:style>
+  <w:style w:type="character" w:styleId="ListLabel26">
+    <w:name w:val="ListLabel 26"/>
+    <w:qFormat/>
+    <w:rPr>
+      <w:u w:val="none"/>
+    </w:rPr>
+  </w:style>
+  <w:style w:type="character" w:styleId="ListLabel27">
+    <w:name w:val="ListLabel 27"/>
+    <w:qFormat/>
+    <w:rPr>
+      <w:u w:val="none"/>
+    </w:rPr>
+  </w:style>
+  <w:style w:type="character" w:styleId="ListLabel28">
+    <w:name w:val="ListLabel 28"/>
+    <w:qFormat/>
+    <w:rPr>
+      <w:u w:val="none"/>
+    </w:rPr>
+  </w:style>
+  <w:style w:type="character" w:styleId="ListLabel29">
+    <w:name w:val="ListLabel 29"/>
+    <w:qFormat/>
+    <w:rPr>
+      <w:rFonts w:ascii="PT Sans Narrow" w:hAnsi="PT Sans Narrow" w:eastAsia="PT Sans Narrow" w:cs="PT Sans Narrow"/>
+      <w:color w:val="0065FF"/>
+      <w:sz w:val="32"/>
+      <w:szCs w:val="32"/>
+      <w:u w:val="single"/>
     </w:rPr>
   </w:style>
   <w:style w:type="paragraph" w:styleId="Heading">
@@ -2694,7 +3063,7 @@
       <w:rFonts w:cs="Lohit Devanagari"/>
     </w:rPr>
   </w:style>
-  <w:style w:type="paragraph" w:styleId="Normal1" w:default="1">
+  <w:style w:type="paragraph" w:styleId="LOnormal" w:default="1">
     <w:name w:val="LO-normal"/>
     <w:qFormat/>
     <w:pPr>
@@ -2714,8 +3083,8 @@
   </w:style>
   <w:style w:type="paragraph" w:styleId="Title">
     <w:name w:val="Title"/>
-    <w:basedOn w:val="Normal1"/>
-    <w:next w:val="Normal1"/>
+    <w:basedOn w:val="LOnormal"/>
+    <w:next w:val="LOnormal"/>
     <w:qFormat/>
     <w:pPr>
       <w:spacing w:lineRule="auto" w:line="240" w:before="320" w:after="0"/>
@@ -2729,8 +3098,8 @@
   </w:style>
   <w:style w:type="paragraph" w:styleId="Subtitle">
     <w:name w:val="Subtitle"/>
-    <w:basedOn w:val="Normal1"/>
-    <w:next w:val="Normal1"/>
+    <w:basedOn w:val="LOnormal"/>
+    <w:next w:val="LOnormal"/>
     <w:qFormat/>
     <w:pPr>
       <w:spacing w:lineRule="auto" w:line="240" w:before="200" w:after="0"/>

</xml_diff>